<commit_message>
feat: add 2.5D constraint on bandwidth
</commit_message>
<xml_diff>
--- a/TODO list.docx
+++ b/TODO list.docx
@@ -327,6 +327,11 @@
       </w:r>
     </w:p>
     <w:p>
+      <w:pPr>
+        <w:rPr>
+          <w:rFonts w:hint="eastAsia"/>
+        </w:rPr>
+      </w:pPr>
       <w:r>
         <w:t xml:space="preserve">Scale-Out </w:t>
       </w:r>
@@ -400,16 +405,48 @@
       </w:pPr>
     </w:p>
     <w:p>
-      <w:pPr>
-        <w:rPr>
-          <w:rFonts w:hint="eastAsia"/>
-        </w:rPr>
-      </w:pPr>
-      <w:r>
-        <w:rPr>
-          <w:rFonts w:hint="eastAsia"/>
-        </w:rPr>
-        <w:t>架构修正：计算核的SRAM，2.5D封装带来的计算核带宽限制4.21-4.27</w:t>
+      <w:r>
+        <w:rPr>
+          <w:rFonts w:hint="eastAsia"/>
+        </w:rPr>
+        <w:t>架构修正：计算核的SRAM</w:t>
+      </w:r>
+      <w:r>
+        <w:rPr>
+          <w:rFonts w:hint="eastAsia"/>
+        </w:rPr>
+        <w:t xml:space="preserve"> </w:t>
+      </w:r>
+      <w:r>
+        <w:rPr>
+          <w:rFonts w:hint="eastAsia"/>
+        </w:rPr>
+        <w:t xml:space="preserve">    </w:t>
+      </w:r>
+      <w:r>
+        <w:rPr>
+          <w:rFonts w:hint="eastAsia"/>
+        </w:rPr>
+        <w:t>4.21</w:t>
+      </w:r>
+    </w:p>
+    <w:p>
+      <w:pPr>
+        <w:rPr>
+          <w:rFonts w:hint="eastAsia"/>
+        </w:rPr>
+      </w:pPr>
+      <w:r>
+        <w:rPr>
+          <w:rFonts w:hint="eastAsia"/>
+        </w:rPr>
+        <w:t>2.5D封装带来的计算核带宽限制</w:t>
+      </w:r>
+      <w:r>
+        <w:rPr>
+          <w:rFonts w:hint="eastAsia"/>
+        </w:rPr>
+        <w:t>4.22-4.27</w:t>
       </w:r>
     </w:p>
     <w:p>

</xml_diff>

<commit_message>
sync: modified the schedule
</commit_message>
<xml_diff>
--- a/TODO list.docx
+++ b/TODO list.docx
@@ -32,15 +32,7 @@
         </w:rPr>
       </w:pPr>
       <w:r>
-        <w:t xml:space="preserve">Scale-Out </w:t>
-      </w:r>
-      <w:proofErr w:type="spellStart"/>
-      <w:r>
-        <w:t>Packageless</w:t>
-      </w:r>
-      <w:proofErr w:type="spellEnd"/>
-      <w:r>
-        <w:t xml:space="preserve"> Processing</w:t>
+        <w:t>Scale-Out Packageless Processing</w:t>
       </w:r>
     </w:p>
     <w:p>
@@ -55,11 +47,9 @@
         </w:rPr>
         <w:t>多种</w:t>
       </w:r>
-      <w:proofErr w:type="spellStart"/>
       <w:r>
         <w:t>chiplet</w:t>
       </w:r>
-      <w:proofErr w:type="spellEnd"/>
       <w:r>
         <w:rPr>
           <w:rFonts w:hint="eastAsia"/>
@@ -97,11 +87,9 @@
         </w:rPr>
         <w:t>没有说明为什么这些</w:t>
       </w:r>
-      <w:proofErr w:type="spellStart"/>
       <w:r>
         <w:t>chiplet</w:t>
       </w:r>
-      <w:proofErr w:type="spellEnd"/>
       <w:r>
         <w:rPr>
           <w:rFonts w:hint="eastAsia"/>
@@ -238,7 +226,6 @@
           <w:rFonts w:hint="eastAsia"/>
         </w:rPr>
       </w:pPr>
-      <w:proofErr w:type="spellStart"/>
       <w:r>
         <w:rPr>
           <w:rFonts w:hint="eastAsia"/>
@@ -248,7 +235,6 @@
       <w:r>
         <w:t>loorplanning</w:t>
       </w:r>
-      <w:proofErr w:type="spellEnd"/>
       <w:r>
         <w:rPr>
           <w:rFonts w:hint="eastAsia"/>
@@ -284,21 +270,7 @@
         <w:rPr>
           <w:rFonts w:hint="eastAsia"/>
         </w:rPr>
-        <w:t>芯片架构开发的实际情况（</w:t>
-      </w:r>
-      <w:proofErr w:type="gramStart"/>
-      <w:r>
-        <w:rPr>
-          <w:rFonts w:hint="eastAsia"/>
-        </w:rPr>
-        <w:t>晶圆级架构</w:t>
-      </w:r>
-      <w:proofErr w:type="gramEnd"/>
-      <w:r>
-        <w:rPr>
-          <w:rFonts w:hint="eastAsia"/>
-        </w:rPr>
-        <w:t>）</w:t>
+        <w:t>芯片架构开发的实际情况（晶圆级架构）</w:t>
       </w:r>
       <w:r>
         <w:rPr>
@@ -333,15 +305,7 @@
         </w:rPr>
       </w:pPr>
       <w:r>
-        <w:t xml:space="preserve">Scale-Out </w:t>
-      </w:r>
-      <w:proofErr w:type="spellStart"/>
-      <w:r>
-        <w:t>Packageless</w:t>
-      </w:r>
-      <w:proofErr w:type="spellEnd"/>
-      <w:r>
-        <w:t xml:space="preserve"> Processing</w:t>
+        <w:t>Scale-Out Packageless Processing</w:t>
       </w:r>
       <w:r>
         <w:rPr>
@@ -356,55 +320,38 @@
         <w:rPr>
           <w:rFonts w:hint="eastAsia"/>
         </w:rPr>
-        <w:t>种HBM，N种NOC，每次评估0.5h，那么遍历全部</w:t>
-      </w:r>
-      <w:proofErr w:type="gramStart"/>
-      <w:r>
-        <w:rPr>
-          <w:rFonts w:hint="eastAsia"/>
-        </w:rPr>
-        <w:t>解空间</w:t>
-      </w:r>
-      <w:proofErr w:type="gramEnd"/>
-      <w:r>
-        <w:rPr>
-          <w:rFonts w:hint="eastAsia"/>
-        </w:rPr>
-        <w:t>需要</w:t>
+        <w:t>种HBM，N种NOC，每次评估0.5h，那么遍历全部解空间需要</w:t>
       </w:r>
       <w:r>
         <w:t>64MN</w:t>
       </w:r>
-      <w:proofErr w:type="gramStart"/>
-      <w:r>
-        <w:rPr>
-          <w:rFonts w:hint="eastAsia"/>
-        </w:rPr>
-        <w:t>个</w:t>
-      </w:r>
-      <w:proofErr w:type="gramEnd"/>
-      <w:r>
-        <w:rPr>
-          <w:rFonts w:hint="eastAsia"/>
-        </w:rPr>
-        <w:t>小时</w:t>
-      </w:r>
-    </w:p>
-    <w:p>
-      <w:pPr>
-        <w:rPr>
-          <w:rFonts w:hint="eastAsia"/>
-        </w:rPr>
-      </w:pPr>
-    </w:p>
-    <w:p>
-      <w:pPr>
-        <w:rPr>
-          <w:rFonts w:hint="eastAsia"/>
-        </w:rPr>
-      </w:pPr>
-    </w:p>
-    <w:p>
+      <w:r>
+        <w:rPr>
+          <w:rFonts w:hint="eastAsia"/>
+        </w:rPr>
+        <w:t>个小时</w:t>
+      </w:r>
+    </w:p>
+    <w:p>
+      <w:pPr>
+        <w:rPr>
+          <w:rFonts w:hint="eastAsia"/>
+        </w:rPr>
+      </w:pPr>
+    </w:p>
+    <w:p>
+      <w:pPr>
+        <w:rPr>
+          <w:rFonts w:hint="eastAsia"/>
+        </w:rPr>
+      </w:pPr>
+    </w:p>
+    <w:p>
+      <w:pPr>
+        <w:rPr>
+          <w:rFonts w:hint="eastAsia"/>
+        </w:rPr>
+      </w:pPr>
       <w:r>
         <w:rPr>
           <w:rFonts w:hint="eastAsia"/>
@@ -415,6 +362,24 @@
         <w:rPr>
           <w:rFonts w:hint="eastAsia"/>
         </w:rPr>
+        <w:t>；</w:t>
+      </w:r>
+      <w:r>
+        <w:rPr>
+          <w:rFonts w:hint="eastAsia"/>
+        </w:rPr>
+        <w:t>2.5D封装带来的计算核带宽限</w:t>
+      </w:r>
+      <w:r>
+        <w:rPr>
+          <w:rFonts w:hint="eastAsia"/>
+        </w:rPr>
+        <w:t>制</w:t>
+      </w:r>
+      <w:r>
+        <w:rPr>
+          <w:rFonts w:hint="eastAsia"/>
+        </w:rPr>
         <w:t xml:space="preserve"> </w:t>
       </w:r>
       <w:r>
@@ -431,49 +396,113 @@
       </w:r>
     </w:p>
     <w:p>
-      <w:pPr>
-        <w:rPr>
-          <w:rFonts w:hint="eastAsia"/>
-        </w:rPr>
-      </w:pPr>
-      <w:r>
-        <w:rPr>
-          <w:rFonts w:hint="eastAsia"/>
-        </w:rPr>
-        <w:t>2.5D封装带来的计算核带宽限制</w:t>
-      </w:r>
-      <w:r>
-        <w:rPr>
-          <w:rFonts w:hint="eastAsia"/>
-        </w:rPr>
-        <w:t>4.22-4.27</w:t>
-      </w:r>
-    </w:p>
-    <w:p>
-      <w:pPr>
-        <w:rPr>
-          <w:rFonts w:hint="eastAsia"/>
-        </w:rPr>
-      </w:pPr>
-      <w:r>
-        <w:rPr>
-          <w:rFonts w:hint="eastAsia"/>
-        </w:rPr>
-        <w:t>负载分析：完善其对数据并行、模型并行、流水并行、重计算、</w:t>
-      </w:r>
-      <w:proofErr w:type="spellStart"/>
-      <w:r>
-        <w:rPr>
-          <w:rFonts w:hint="eastAsia"/>
-        </w:rPr>
-        <w:t>kv</w:t>
-      </w:r>
-      <w:proofErr w:type="spellEnd"/>
-      <w:r>
-        <w:rPr>
-          <w:rFonts w:hint="eastAsia"/>
-        </w:rPr>
-        <w:t>-cache的支持</w:t>
+      <w:r>
+        <w:rPr>
+          <w:rFonts w:hint="eastAsia"/>
+        </w:rPr>
+        <w:t>负载分析：完善其对</w:t>
+      </w:r>
+    </w:p>
+    <w:p>
+      <w:pPr>
+        <w:pStyle w:val="a9"/>
+        <w:numPr>
+          <w:ilvl w:val="0"/>
+          <w:numId w:val="1"/>
+        </w:numPr>
+      </w:pPr>
+      <w:r>
+        <w:rPr>
+          <w:rFonts w:hint="eastAsia"/>
+        </w:rPr>
+        <w:t>数据并行</w:t>
+      </w:r>
+      <w:r>
+        <w:rPr>
+          <w:rFonts w:hint="eastAsia"/>
+        </w:rPr>
+        <w:t>：4.22-4.25</w:t>
+      </w:r>
+    </w:p>
+    <w:p>
+      <w:pPr>
+        <w:pStyle w:val="a9"/>
+        <w:numPr>
+          <w:ilvl w:val="0"/>
+          <w:numId w:val="1"/>
+        </w:numPr>
+      </w:pPr>
+      <w:r>
+        <w:rPr>
+          <w:rFonts w:hint="eastAsia"/>
+        </w:rPr>
+        <w:t>模型并行</w:t>
+      </w:r>
+      <w:r>
+        <w:rPr>
+          <w:rFonts w:hint="eastAsia"/>
+        </w:rPr>
+        <w:t>：4.26-4.29</w:t>
+      </w:r>
+    </w:p>
+    <w:p>
+      <w:pPr>
+        <w:pStyle w:val="a9"/>
+        <w:numPr>
+          <w:ilvl w:val="0"/>
+          <w:numId w:val="1"/>
+        </w:numPr>
+      </w:pPr>
+      <w:r>
+        <w:rPr>
+          <w:rFonts w:hint="eastAsia"/>
+        </w:rPr>
+        <w:t>流水并行</w:t>
+      </w:r>
+      <w:r>
+        <w:rPr>
+          <w:rFonts w:hint="eastAsia"/>
+        </w:rPr>
+        <w:t>：4.30-5.3</w:t>
+      </w:r>
+    </w:p>
+    <w:p>
+      <w:pPr>
+        <w:pStyle w:val="a9"/>
+        <w:numPr>
+          <w:ilvl w:val="0"/>
+          <w:numId w:val="1"/>
+        </w:numPr>
+      </w:pPr>
+      <w:r>
+        <w:rPr>
+          <w:rFonts w:hint="eastAsia"/>
+        </w:rPr>
+        <w:t>重计算</w:t>
+      </w:r>
+      <w:r>
+        <w:rPr>
+          <w:rFonts w:hint="eastAsia"/>
+        </w:rPr>
+        <w:t>：5.4-5.7</w:t>
+      </w:r>
+    </w:p>
+    <w:p>
+      <w:pPr>
+        <w:pStyle w:val="a9"/>
+        <w:numPr>
+          <w:ilvl w:val="0"/>
+          <w:numId w:val="1"/>
+        </w:numPr>
+        <w:rPr>
+          <w:rFonts w:hint="eastAsia"/>
+        </w:rPr>
+      </w:pPr>
+      <w:r>
+        <w:rPr>
+          <w:rFonts w:hint="eastAsia"/>
+        </w:rPr>
+        <w:t>kv-cache的支持</w:t>
       </w:r>
       <w:r>
         <w:rPr>
@@ -485,7 +514,7 @@
         <w:rPr>
           <w:rFonts w:hint="eastAsia"/>
         </w:rPr>
-        <w:t>4.28-5.11</w:t>
+        <w:t>5.8-5.11</w:t>
       </w:r>
     </w:p>
     <w:p>
@@ -565,7 +594,6 @@
           <w:rFonts w:hint="eastAsia"/>
         </w:rPr>
       </w:pPr>
-      <w:proofErr w:type="spellStart"/>
       <w:r>
         <w:rPr>
           <w:rFonts w:hint="eastAsia"/>
@@ -573,11 +601,7 @@
         <w:t>A</w:t>
       </w:r>
       <w:r>
-        <w:t>balation</w:t>
-      </w:r>
-      <w:proofErr w:type="spellEnd"/>
-      <w:r>
-        <w:t xml:space="preserve"> study</w:t>
+        <w:t>balation study</w:t>
       </w:r>
     </w:p>
     <w:p>
@@ -718,6 +742,103 @@
     </w:p>
   </w:footnote>
 </w:footnotes>
+</file>
+
+<file path=word/numbering.xml><?xml version="1.0" encoding="utf-8"?>
+<w:numbering xmlns:wpc="http://schemas.microsoft.com/office/word/2010/wordprocessingCanvas" xmlns:cx="http://schemas.microsoft.com/office/drawing/2014/chartex" xmlns:cx1="http://schemas.microsoft.com/office/drawing/2015/9/8/chartex" xmlns:cx2="http://schemas.microsoft.com/office/drawing/2015/10/21/chartex" xmlns:cx3="http://schemas.microsoft.com/office/drawing/2016/5/9/chartex" xmlns:cx4="http://schemas.microsoft.com/office/drawing/2016/5/10/chartex" xmlns:cx5="http://schemas.microsoft.com/office/drawing/2016/5/11/chartex" xmlns:cx6="http://schemas.microsoft.com/office/drawing/2016/5/12/chartex" xmlns:cx7="http://schemas.microsoft.com/office/drawing/2016/5/13/chartex" xmlns:cx8="http://schemas.microsoft.com/office/drawing/2016/5/14/chartex" xmlns:mc="http://schemas.openxmlformats.org/markup-compatibility/2006" xmlns:aink="http://schemas.microsoft.com/office/drawing/2016/ink" xmlns:am3d="http://schemas.microsoft.com/office/drawing/2017/model3d" xmlns:o="urn:schemas-microsoft-com:office:office" xmlns:oel="http://schemas.microsoft.com/office/2019/extlst" xmlns:r="http://schemas.openxmlformats.org/officeDocument/2006/relationships" xmlns:m="http://schemas.openxmlformats.org/officeDocument/2006/math" xmlns:v="urn:schemas-microsoft-com:vml" xmlns:wp14="http://schemas.microsoft.com/office/word/2010/wordprocessingDrawing" xmlns:wp="http://schemas.openxmlformats.org/drawingml/2006/wordprocessingDrawing" xmlns:w10="urn:schemas-microsoft-com:office:word" xmlns:w="http://schemas.openxmlformats.org/wordprocessingml/2006/main" xmlns:w14="http://schemas.microsoft.com/office/word/2010/wordml" xmlns:w15="http://schemas.microsoft.com/office/word/2012/wordml" xmlns:w16cex="http://schemas.microsoft.com/office/word/2018/wordml/cex" xmlns:w16cid="http://schemas.microsoft.com/office/word/2016/wordml/cid" xmlns:w16="http://schemas.microsoft.com/office/word/2018/wordml" xmlns:w16du="http://schemas.microsoft.com/office/word/2023/wordml/word16du" xmlns:w16sdtdh="http://schemas.microsoft.com/office/word/2020/wordml/sdtdatahash" xmlns:w16sdtfl="http://schemas.microsoft.com/office/word/2024/wordml/sdtformatlock" xmlns:w16se="http://schemas.microsoft.com/office/word/2015/wordml/symex" xmlns:wpg="http://schemas.microsoft.com/office/word/2010/wordprocessingGroup" xmlns:wpi="http://schemas.microsoft.com/office/word/2010/wordprocessingInk" xmlns:wne="http://schemas.microsoft.com/office/word/2006/wordml" xmlns:wps="http://schemas.microsoft.com/office/word/2010/wordprocessingShape" mc:Ignorable="w14 w15 w16se w16cid w16 w16cex w16sdtdh w16sdtfl w16du wp14">
+  <w:abstractNum w:abstractNumId="0" w15:restartNumberingAfterBreak="0">
+    <w:nsid w:val="14F64EF5"/>
+    <w:multiLevelType w:val="hybridMultilevel"/>
+    <w:tmpl w:val="27A656D6"/>
+    <w:lvl w:ilvl="0" w:tplc="3048AD7E">
+      <w:start w:val="1"/>
+      <w:numFmt w:val="decimal"/>
+      <w:lvlText w:val="（%1）"/>
+      <w:lvlJc w:val="left"/>
+      <w:pPr>
+        <w:ind w:left="720" w:hanging="720"/>
+      </w:pPr>
+      <w:rPr>
+        <w:rFonts w:hint="default"/>
+      </w:rPr>
+    </w:lvl>
+    <w:lvl w:ilvl="1" w:tplc="04090019" w:tentative="1">
+      <w:start w:val="1"/>
+      <w:numFmt w:val="lowerLetter"/>
+      <w:lvlText w:val="%2)"/>
+      <w:lvlJc w:val="left"/>
+      <w:pPr>
+        <w:ind w:left="880" w:hanging="440"/>
+      </w:pPr>
+    </w:lvl>
+    <w:lvl w:ilvl="2" w:tplc="0409001B" w:tentative="1">
+      <w:start w:val="1"/>
+      <w:numFmt w:val="lowerRoman"/>
+      <w:lvlText w:val="%3."/>
+      <w:lvlJc w:val="right"/>
+      <w:pPr>
+        <w:ind w:left="1320" w:hanging="440"/>
+      </w:pPr>
+    </w:lvl>
+    <w:lvl w:ilvl="3" w:tplc="0409000F" w:tentative="1">
+      <w:start w:val="1"/>
+      <w:numFmt w:val="decimal"/>
+      <w:lvlText w:val="%4."/>
+      <w:lvlJc w:val="left"/>
+      <w:pPr>
+        <w:ind w:left="1760" w:hanging="440"/>
+      </w:pPr>
+    </w:lvl>
+    <w:lvl w:ilvl="4" w:tplc="04090019" w:tentative="1">
+      <w:start w:val="1"/>
+      <w:numFmt w:val="lowerLetter"/>
+      <w:lvlText w:val="%5)"/>
+      <w:lvlJc w:val="left"/>
+      <w:pPr>
+        <w:ind w:left="2200" w:hanging="440"/>
+      </w:pPr>
+    </w:lvl>
+    <w:lvl w:ilvl="5" w:tplc="0409001B" w:tentative="1">
+      <w:start w:val="1"/>
+      <w:numFmt w:val="lowerRoman"/>
+      <w:lvlText w:val="%6."/>
+      <w:lvlJc w:val="right"/>
+      <w:pPr>
+        <w:ind w:left="2640" w:hanging="440"/>
+      </w:pPr>
+    </w:lvl>
+    <w:lvl w:ilvl="6" w:tplc="0409000F" w:tentative="1">
+      <w:start w:val="1"/>
+      <w:numFmt w:val="decimal"/>
+      <w:lvlText w:val="%7."/>
+      <w:lvlJc w:val="left"/>
+      <w:pPr>
+        <w:ind w:left="3080" w:hanging="440"/>
+      </w:pPr>
+    </w:lvl>
+    <w:lvl w:ilvl="7" w:tplc="04090019" w:tentative="1">
+      <w:start w:val="1"/>
+      <w:numFmt w:val="lowerLetter"/>
+      <w:lvlText w:val="%8)"/>
+      <w:lvlJc w:val="left"/>
+      <w:pPr>
+        <w:ind w:left="3520" w:hanging="440"/>
+      </w:pPr>
+    </w:lvl>
+    <w:lvl w:ilvl="8" w:tplc="0409001B" w:tentative="1">
+      <w:start w:val="1"/>
+      <w:numFmt w:val="lowerRoman"/>
+      <w:lvlText w:val="%9."/>
+      <w:lvlJc w:val="right"/>
+      <w:pPr>
+        <w:ind w:left="3960" w:hanging="440"/>
+      </w:pPr>
+    </w:lvl>
+  </w:abstractNum>
+  <w:num w:numId="1" w16cid:durableId="546718387">
+    <w:abstractNumId w:val="0"/>
+  </w:num>
+</w:numbering>
 </file>
 
 <file path=word/styles.xml><?xml version="1.0" encoding="utf-8"?>

</xml_diff>

<commit_message>
feat: workload attention passed test
</commit_message>
<xml_diff>
--- a/TODO list.docx
+++ b/TODO list.docx
@@ -362,19 +362,7 @@
         <w:rPr>
           <w:rFonts w:hint="eastAsia"/>
         </w:rPr>
-        <w:t>；</w:t>
-      </w:r>
-      <w:r>
-        <w:rPr>
-          <w:rFonts w:hint="eastAsia"/>
-        </w:rPr>
-        <w:t>2.5D封装带来的计算核带宽限</w:t>
-      </w:r>
-      <w:r>
-        <w:rPr>
-          <w:rFonts w:hint="eastAsia"/>
-        </w:rPr>
-        <w:t>制</w:t>
+        <w:t>；2.5D封装带来的计算核带宽限制</w:t>
       </w:r>
       <w:r>
         <w:rPr>
@@ -396,11 +384,22 @@
       </w:r>
     </w:p>
     <w:p>
-      <w:r>
-        <w:rPr>
-          <w:rFonts w:hint="eastAsia"/>
-        </w:rPr>
-        <w:t>负载分析：完善其对</w:t>
+      <w:pPr>
+        <w:rPr>
+          <w:rFonts w:hint="eastAsia"/>
+        </w:rPr>
+      </w:pPr>
+      <w:r>
+        <w:rPr>
+          <w:rFonts w:hint="eastAsia"/>
+        </w:rPr>
+        <w:t>负载分析：</w:t>
+      </w:r>
+      <w:r>
+        <w:rPr>
+          <w:rFonts w:hint="eastAsia"/>
+        </w:rPr>
+        <w:t xml:space="preserve"> </w:t>
       </w:r>
     </w:p>
     <w:p>
@@ -410,18 +409,27 @@
           <w:ilvl w:val="0"/>
           <w:numId w:val="1"/>
         </w:numPr>
-      </w:pPr>
-      <w:r>
-        <w:rPr>
-          <w:rFonts w:hint="eastAsia"/>
-        </w:rPr>
-        <w:t>数据并行</w:t>
-      </w:r>
-      <w:r>
-        <w:rPr>
-          <w:rFonts w:hint="eastAsia"/>
-        </w:rPr>
-        <w:t>：4.22-4.25</w:t>
+        <w:rPr>
+          <w:rFonts w:hint="eastAsia"/>
+        </w:rPr>
+      </w:pPr>
+      <w:r>
+        <w:rPr>
+          <w:rFonts w:hint="eastAsia"/>
+        </w:rPr>
+        <w:t>代码调试</w:t>
+      </w:r>
+      <w:r>
+        <w:rPr>
+          <w:rFonts w:hint="eastAsia"/>
+        </w:rPr>
+        <w:t>：4.22-4.</w:t>
+      </w:r>
+      <w:r>
+        <w:rPr>
+          <w:rFonts w:hint="eastAsia"/>
+        </w:rPr>
+        <w:t>23</w:t>
       </w:r>
     </w:p>
     <w:p>
@@ -431,18 +439,15 @@
           <w:ilvl w:val="0"/>
           <w:numId w:val="1"/>
         </w:numPr>
-      </w:pPr>
-      <w:r>
-        <w:rPr>
-          <w:rFonts w:hint="eastAsia"/>
-        </w:rPr>
-        <w:t>模型并行</w:t>
-      </w:r>
-      <w:r>
-        <w:rPr>
-          <w:rFonts w:hint="eastAsia"/>
-        </w:rPr>
-        <w:t>：4.26-4.29</w:t>
+        <w:rPr>
+          <w:rFonts w:hint="eastAsia"/>
+        </w:rPr>
+      </w:pPr>
+      <w:r>
+        <w:rPr>
+          <w:rFonts w:hint="eastAsia"/>
+        </w:rPr>
+        <w:t>数据并行：4.23-4.25</w:t>
       </w:r>
     </w:p>
     <w:p>
@@ -452,18 +457,27 @@
           <w:ilvl w:val="0"/>
           <w:numId w:val="1"/>
         </w:numPr>
-      </w:pPr>
-      <w:r>
-        <w:rPr>
-          <w:rFonts w:hint="eastAsia"/>
-        </w:rPr>
-        <w:t>流水并行</w:t>
-      </w:r>
-      <w:r>
-        <w:rPr>
-          <w:rFonts w:hint="eastAsia"/>
-        </w:rPr>
-        <w:t>：4.30-5.3</w:t>
+        <w:rPr>
+          <w:rFonts w:hint="eastAsia"/>
+        </w:rPr>
+      </w:pPr>
+      <w:r>
+        <w:rPr>
+          <w:rFonts w:hint="eastAsia"/>
+        </w:rPr>
+        <w:t>模型并行</w:t>
+      </w:r>
+      <w:r>
+        <w:rPr>
+          <w:rFonts w:hint="eastAsia"/>
+        </w:rPr>
+        <w:t>：4.26-4.2</w:t>
+      </w:r>
+      <w:r>
+        <w:rPr>
+          <w:rFonts w:hint="eastAsia"/>
+        </w:rPr>
+        <w:t>8</w:t>
       </w:r>
     </w:p>
     <w:p>
@@ -473,18 +487,39 @@
           <w:ilvl w:val="0"/>
           <w:numId w:val="1"/>
         </w:numPr>
-      </w:pPr>
-      <w:r>
-        <w:rPr>
-          <w:rFonts w:hint="eastAsia"/>
-        </w:rPr>
-        <w:t>重计算</w:t>
-      </w:r>
-      <w:r>
-        <w:rPr>
-          <w:rFonts w:hint="eastAsia"/>
-        </w:rPr>
-        <w:t>：5.4-5.7</w:t>
+        <w:rPr>
+          <w:rFonts w:hint="eastAsia"/>
+        </w:rPr>
+      </w:pPr>
+      <w:r>
+        <w:rPr>
+          <w:rFonts w:hint="eastAsia"/>
+        </w:rPr>
+        <w:t>流水并行</w:t>
+      </w:r>
+      <w:r>
+        <w:rPr>
+          <w:rFonts w:hint="eastAsia"/>
+        </w:rPr>
+        <w:t>：4.</w:t>
+      </w:r>
+      <w:r>
+        <w:rPr>
+          <w:rFonts w:hint="eastAsia"/>
+        </w:rPr>
+        <w:t>29</w:t>
+      </w:r>
+      <w:r>
+        <w:rPr>
+          <w:rFonts w:hint="eastAsia"/>
+        </w:rPr>
+        <w:t>-5.</w:t>
+      </w:r>
+      <w:r>
+        <w:rPr>
+          <w:rFonts w:hint="eastAsia"/>
+        </w:rPr>
+        <w:t>1</w:t>
       </w:r>
     </w:p>
     <w:p>
@@ -502,7 +537,49 @@
         <w:rPr>
           <w:rFonts w:hint="eastAsia"/>
         </w:rPr>
-        <w:t>kv-cache的支持</w:t>
+        <w:t>重计算</w:t>
+      </w:r>
+      <w:r>
+        <w:rPr>
+          <w:rFonts w:hint="eastAsia"/>
+        </w:rPr>
+        <w:t>：5.</w:t>
+      </w:r>
+      <w:r>
+        <w:rPr>
+          <w:rFonts w:hint="eastAsia"/>
+        </w:rPr>
+        <w:t>2</w:t>
+      </w:r>
+      <w:r>
+        <w:rPr>
+          <w:rFonts w:hint="eastAsia"/>
+        </w:rPr>
+        <w:t>-5.</w:t>
+      </w:r>
+      <w:r>
+        <w:rPr>
+          <w:rFonts w:hint="eastAsia"/>
+        </w:rPr>
+        <w:t>4</w:t>
+      </w:r>
+    </w:p>
+    <w:p>
+      <w:pPr>
+        <w:pStyle w:val="a9"/>
+        <w:numPr>
+          <w:ilvl w:val="0"/>
+          <w:numId w:val="1"/>
+        </w:numPr>
+        <w:rPr>
+          <w:rFonts w:hint="eastAsia"/>
+        </w:rPr>
+      </w:pPr>
+      <w:r>
+        <w:rPr>
+          <w:rFonts w:hint="eastAsia"/>
+        </w:rPr>
+        <w:t>kv-cache</w:t>
       </w:r>
       <w:r>
         <w:rPr>
@@ -514,15 +591,46 @@
         <w:rPr>
           <w:rFonts w:hint="eastAsia"/>
         </w:rPr>
-        <w:t>5.8-5.11</w:t>
-      </w:r>
-    </w:p>
-    <w:p>
-      <w:pPr>
-        <w:rPr>
-          <w:rFonts w:hint="eastAsia"/>
-        </w:rPr>
-      </w:pPr>
+        <w:t>5.</w:t>
+      </w:r>
+      <w:r>
+        <w:rPr>
+          <w:rFonts w:hint="eastAsia"/>
+        </w:rPr>
+        <w:t>5</w:t>
+      </w:r>
+      <w:r>
+        <w:rPr>
+          <w:rFonts w:hint="eastAsia"/>
+        </w:rPr>
+        <w:t>-5.</w:t>
+      </w:r>
+      <w:r>
+        <w:rPr>
+          <w:rFonts w:hint="eastAsia"/>
+        </w:rPr>
+        <w:t>7</w:t>
+      </w:r>
+    </w:p>
+    <w:p>
+      <w:pPr>
+        <w:rPr>
+          <w:rFonts w:hint="eastAsia"/>
+        </w:rPr>
+      </w:pPr>
+    </w:p>
+    <w:p>
+      <w:pPr>
+        <w:rPr>
+          <w:rFonts w:hint="eastAsia"/>
+        </w:rPr>
+      </w:pPr>
+      <w:r>
+        <w:rPr>
+          <w:rFonts w:hint="eastAsia"/>
+        </w:rPr>
+        <w:t>5.8-5.11 课程大作业和论文</w:t>
+      </w:r>
     </w:p>
     <w:p>
       <w:pPr>
@@ -579,13 +687,25 @@
         <w:rPr>
           <w:rFonts w:hint="eastAsia"/>
         </w:rPr>
-        <w:t>5.26</w:t>
-      </w:r>
-      <w:r>
-        <w:rPr>
-          <w:rFonts w:hint="eastAsia"/>
-        </w:rPr>
-        <w:t>-6.8</w:t>
+        <w:t>5.</w:t>
+      </w:r>
+      <w:r>
+        <w:rPr>
+          <w:rFonts w:hint="eastAsia"/>
+        </w:rPr>
+        <w:t>19</w:t>
+      </w:r>
+      <w:r>
+        <w:rPr>
+          <w:rFonts w:hint="eastAsia"/>
+        </w:rPr>
+        <w:t>-6.</w:t>
+      </w:r>
+      <w:r>
+        <w:rPr>
+          <w:rFonts w:hint="eastAsia"/>
+        </w:rPr>
+        <w:t>1</w:t>
       </w:r>
     </w:p>
     <w:p>
@@ -627,7 +747,19 @@
         <w:rPr>
           <w:rFonts w:hint="eastAsia"/>
         </w:rPr>
-        <w:t>6.9-6.15</w:t>
+        <w:t>6.</w:t>
+      </w:r>
+      <w:r>
+        <w:rPr>
+          <w:rFonts w:hint="eastAsia"/>
+        </w:rPr>
+        <w:t>2</w:t>
+      </w:r>
+      <w:r>
+        <w:rPr>
+          <w:rFonts w:hint="eastAsia"/>
+        </w:rPr>
+        <w:t>-6.15</w:t>
       </w:r>
     </w:p>
     <w:p>

</xml_diff>

<commit_message>
feat: add analysis model; debug: delete the possible_optimal function in distance.cpp
</commit_message>
<xml_diff>
--- a/TODO list.docx
+++ b/TODO list.docx
@@ -32,7 +32,15 @@
         </w:rPr>
       </w:pPr>
       <w:r>
-        <w:t>Scale-Out Packageless Processing</w:t>
+        <w:t xml:space="preserve">Scale-Out </w:t>
+      </w:r>
+      <w:proofErr w:type="spellStart"/>
+      <w:r>
+        <w:t>Packageless</w:t>
+      </w:r>
+      <w:proofErr w:type="spellEnd"/>
+      <w:r>
+        <w:t xml:space="preserve"> Processing</w:t>
       </w:r>
     </w:p>
     <w:p>
@@ -47,9 +55,11 @@
         </w:rPr>
         <w:t>多种</w:t>
       </w:r>
+      <w:proofErr w:type="spellStart"/>
       <w:r>
         <w:t>chiplet</w:t>
       </w:r>
+      <w:proofErr w:type="spellEnd"/>
       <w:r>
         <w:rPr>
           <w:rFonts w:hint="eastAsia"/>
@@ -87,9 +97,11 @@
         </w:rPr>
         <w:t>没有说明为什么这些</w:t>
       </w:r>
+      <w:proofErr w:type="spellStart"/>
       <w:r>
         <w:t>chiplet</w:t>
       </w:r>
+      <w:proofErr w:type="spellEnd"/>
       <w:r>
         <w:rPr>
           <w:rFonts w:hint="eastAsia"/>
@@ -226,6 +238,7 @@
           <w:rFonts w:hint="eastAsia"/>
         </w:rPr>
       </w:pPr>
+      <w:proofErr w:type="spellStart"/>
       <w:r>
         <w:rPr>
           <w:rFonts w:hint="eastAsia"/>
@@ -235,6 +248,7 @@
       <w:r>
         <w:t>loorplanning</w:t>
       </w:r>
+      <w:proofErr w:type="spellEnd"/>
       <w:r>
         <w:rPr>
           <w:rFonts w:hint="eastAsia"/>
@@ -270,7 +284,21 @@
         <w:rPr>
           <w:rFonts w:hint="eastAsia"/>
         </w:rPr>
-        <w:t>芯片架构开发的实际情况（晶圆级架构）</w:t>
+        <w:t>芯片架构开发的实际情况（</w:t>
+      </w:r>
+      <w:proofErr w:type="gramStart"/>
+      <w:r>
+        <w:rPr>
+          <w:rFonts w:hint="eastAsia"/>
+        </w:rPr>
+        <w:t>晶圆级架构</w:t>
+      </w:r>
+      <w:proofErr w:type="gramEnd"/>
+      <w:r>
+        <w:rPr>
+          <w:rFonts w:hint="eastAsia"/>
+        </w:rPr>
+        <w:t>）</w:t>
       </w:r>
       <w:r>
         <w:rPr>
@@ -305,7 +333,15 @@
         </w:rPr>
       </w:pPr>
       <w:r>
-        <w:t>Scale-Out Packageless Processing</w:t>
+        <w:t xml:space="preserve">Scale-Out </w:t>
+      </w:r>
+      <w:proofErr w:type="spellStart"/>
+      <w:r>
+        <w:t>Packageless</w:t>
+      </w:r>
+      <w:proofErr w:type="spellEnd"/>
+      <w:r>
+        <w:t xml:space="preserve"> Processing</w:t>
       </w:r>
       <w:r>
         <w:rPr>
@@ -320,16 +356,38 @@
         <w:rPr>
           <w:rFonts w:hint="eastAsia"/>
         </w:rPr>
-        <w:t>种HBM，N种NOC，每次评估0.5h，那么遍历全部解空间需要</w:t>
+        <w:t>种HBM，N种NOC，每次评估0.5h，那么遍历全部</w:t>
+      </w:r>
+      <w:proofErr w:type="gramStart"/>
+      <w:r>
+        <w:rPr>
+          <w:rFonts w:hint="eastAsia"/>
+        </w:rPr>
+        <w:t>解空间</w:t>
+      </w:r>
+      <w:proofErr w:type="gramEnd"/>
+      <w:r>
+        <w:rPr>
+          <w:rFonts w:hint="eastAsia"/>
+        </w:rPr>
+        <w:t>需要</w:t>
       </w:r>
       <w:r>
         <w:t>64MN</w:t>
       </w:r>
-      <w:r>
-        <w:rPr>
-          <w:rFonts w:hint="eastAsia"/>
-        </w:rPr>
-        <w:t>个小时</w:t>
+      <w:proofErr w:type="gramStart"/>
+      <w:r>
+        <w:rPr>
+          <w:rFonts w:hint="eastAsia"/>
+        </w:rPr>
+        <w:t>个</w:t>
+      </w:r>
+      <w:proofErr w:type="gramEnd"/>
+      <w:r>
+        <w:rPr>
+          <w:rFonts w:hint="eastAsia"/>
+        </w:rPr>
+        <w:t>小时</w:t>
       </w:r>
     </w:p>
     <w:p>
@@ -409,9 +467,6 @@
           <w:ilvl w:val="0"/>
           <w:numId w:val="1"/>
         </w:numPr>
-        <w:rPr>
-          <w:rFonts w:hint="eastAsia"/>
-        </w:rPr>
       </w:pPr>
       <w:r>
         <w:rPr>
@@ -447,7 +502,25 @@
         <w:rPr>
           <w:rFonts w:hint="eastAsia"/>
         </w:rPr>
-        <w:t>数据并行：4.23-4.25</w:t>
+        <w:t>Workload与</w:t>
+      </w:r>
+      <w:r>
+        <w:t>wafer</w:t>
+      </w:r>
+      <w:r>
+        <w:rPr>
+          <w:rFonts w:hint="eastAsia"/>
+        </w:rPr>
+        <w:t>的联合评估：</w:t>
+      </w:r>
+      <w:r>
+        <w:t>4.2</w:t>
+      </w:r>
+      <w:r>
+        <w:rPr>
+          <w:rFonts w:hint="eastAsia"/>
+        </w:rPr>
+        <w:t>4</w:t>
       </w:r>
     </w:p>
     <w:p>
@@ -465,19 +538,22 @@
         <w:rPr>
           <w:rFonts w:hint="eastAsia"/>
         </w:rPr>
-        <w:t>模型并行</w:t>
-      </w:r>
-      <w:r>
-        <w:rPr>
-          <w:rFonts w:hint="eastAsia"/>
-        </w:rPr>
-        <w:t>：4.26-4.2</w:t>
-      </w:r>
-      <w:r>
-        <w:rPr>
-          <w:rFonts w:hint="eastAsia"/>
-        </w:rPr>
-        <w:t>8</w:t>
+        <w:t>HBM容量不足的惩罚项</w:t>
+      </w:r>
+      <w:r>
+        <w:rPr>
+          <w:rFonts w:hint="eastAsia"/>
+        </w:rPr>
+        <w:t>：</w:t>
+      </w:r>
+      <w:r>
+        <w:t>4.2</w:t>
+      </w:r>
+      <w:r>
+        <w:rPr>
+          <w:rFonts w:hint="eastAsia"/>
+        </w:rPr>
+        <w:t>5</w:t>
       </w:r>
     </w:p>
     <w:p>
@@ -495,31 +571,10 @@
         <w:rPr>
           <w:rFonts w:hint="eastAsia"/>
         </w:rPr>
-        <w:t>流水并行</w:t>
-      </w:r>
-      <w:r>
-        <w:rPr>
-          <w:rFonts w:hint="eastAsia"/>
-        </w:rPr>
-        <w:t>：4.</w:t>
-      </w:r>
-      <w:r>
-        <w:rPr>
-          <w:rFonts w:hint="eastAsia"/>
-        </w:rPr>
-        <w:t>29</w:t>
-      </w:r>
-      <w:r>
-        <w:rPr>
-          <w:rFonts w:hint="eastAsia"/>
-        </w:rPr>
-        <w:t>-5.</w:t>
-      </w:r>
-      <w:r>
-        <w:rPr>
-          <w:rFonts w:hint="eastAsia"/>
-        </w:rPr>
-        <w:t>1</w:t>
+        <w:t>数据并行：</w:t>
+      </w:r>
+      <w:r>
+        <w:t>4.26-4.28</w:t>
       </w:r>
     </w:p>
     <w:p>
@@ -537,31 +592,16 @@
         <w:rPr>
           <w:rFonts w:hint="eastAsia"/>
         </w:rPr>
-        <w:t>重计算</w:t>
-      </w:r>
-      <w:r>
-        <w:rPr>
-          <w:rFonts w:hint="eastAsia"/>
-        </w:rPr>
-        <w:t>：5.</w:t>
-      </w:r>
-      <w:r>
-        <w:rPr>
-          <w:rFonts w:hint="eastAsia"/>
-        </w:rPr>
-        <w:t>2</w:t>
-      </w:r>
-      <w:r>
-        <w:rPr>
-          <w:rFonts w:hint="eastAsia"/>
-        </w:rPr>
-        <w:t>-5.</w:t>
-      </w:r>
-      <w:r>
-        <w:rPr>
-          <w:rFonts w:hint="eastAsia"/>
-        </w:rPr>
-        <w:t>4</w:t>
+        <w:t>模型并行</w:t>
+      </w:r>
+      <w:r>
+        <w:rPr>
+          <w:rFonts w:hint="eastAsia"/>
+        </w:rPr>
+        <w:t>：</w:t>
+      </w:r>
+      <w:r>
+        <w:t>4.29-5.1</w:t>
       </w:r>
     </w:p>
     <w:p>
@@ -579,7 +619,7 @@
         <w:rPr>
           <w:rFonts w:hint="eastAsia"/>
         </w:rPr>
-        <w:t>kv-cache</w:t>
+        <w:t>流水并行</w:t>
       </w:r>
       <w:r>
         <w:rPr>
@@ -588,6 +628,123 @@
         <w:t>：</w:t>
       </w:r>
       <w:r>
+        <w:t>5.2-5.4</w:t>
+      </w:r>
+    </w:p>
+    <w:p>
+      <w:pPr>
+        <w:pStyle w:val="a9"/>
+        <w:numPr>
+          <w:ilvl w:val="0"/>
+          <w:numId w:val="1"/>
+        </w:numPr>
+        <w:rPr>
+          <w:rFonts w:hint="eastAsia"/>
+        </w:rPr>
+      </w:pPr>
+      <w:r>
+        <w:rPr>
+          <w:rFonts w:hint="eastAsia"/>
+        </w:rPr>
+        <w:t>重计算</w:t>
+      </w:r>
+      <w:r>
+        <w:rPr>
+          <w:rFonts w:hint="eastAsia"/>
+        </w:rPr>
+        <w:t>：5.</w:t>
+      </w:r>
+      <w:r>
+        <w:rPr>
+          <w:rFonts w:hint="eastAsia"/>
+        </w:rPr>
+        <w:t>5</w:t>
+      </w:r>
+      <w:r>
+        <w:rPr>
+          <w:rFonts w:hint="eastAsia"/>
+        </w:rPr>
+        <w:t>-5.</w:t>
+      </w:r>
+      <w:r>
+        <w:rPr>
+          <w:rFonts w:hint="eastAsia"/>
+        </w:rPr>
+        <w:t>7</w:t>
+      </w:r>
+    </w:p>
+    <w:p>
+      <w:pPr>
+        <w:rPr>
+          <w:rFonts w:hint="eastAsia"/>
+        </w:rPr>
+      </w:pPr>
+    </w:p>
+    <w:p>
+      <w:pPr>
+        <w:rPr>
+          <w:rFonts w:hint="eastAsia"/>
+        </w:rPr>
+      </w:pPr>
+      <w:r>
+        <w:rPr>
+          <w:rFonts w:hint="eastAsia"/>
+        </w:rPr>
+        <w:t>5.8-5.11 课程大作业和论文</w:t>
+      </w:r>
+    </w:p>
+    <w:p>
+      <w:pPr>
+        <w:rPr>
+          <w:rFonts w:hint="eastAsia"/>
+        </w:rPr>
+      </w:pPr>
+    </w:p>
+    <w:p>
+      <w:pPr>
+        <w:rPr>
+          <w:rFonts w:hint="eastAsia"/>
+        </w:rPr>
+      </w:pPr>
+      <w:r>
+        <w:rPr>
+          <w:rFonts w:hint="eastAsia"/>
+        </w:rPr>
+        <w:t>Simulator调研，找到合适的高精度仿真器</w:t>
+      </w:r>
+      <w:r>
+        <w:rPr>
+          <w:rFonts w:hint="eastAsia"/>
+        </w:rPr>
+        <w:t>:5.12-5.18</w:t>
+      </w:r>
+    </w:p>
+    <w:p>
+      <w:pPr>
+        <w:rPr>
+          <w:rFonts w:hint="eastAsia"/>
+        </w:rPr>
+      </w:pPr>
+    </w:p>
+    <w:p>
+      <w:pPr>
+        <w:rPr>
+          <w:rFonts w:hint="eastAsia"/>
+        </w:rPr>
+      </w:pPr>
+      <w:r>
+        <w:rPr>
+          <w:rFonts w:hint="eastAsia"/>
+        </w:rPr>
+        <w:t>实验：多组硬件参数X多种软件负载的仿真</w:t>
+      </w:r>
+      <w:r>
+        <w:rPr>
+          <w:rFonts w:hint="eastAsia"/>
+        </w:rPr>
+        <w:t>：</w:t>
+      </w:r>
+      <w:r>
         <w:rPr>
           <w:rFonts w:hint="eastAsia"/>
         </w:rPr>
@@ -597,102 +754,6 @@
         <w:rPr>
           <w:rFonts w:hint="eastAsia"/>
         </w:rPr>
-        <w:t>5</w:t>
-      </w:r>
-      <w:r>
-        <w:rPr>
-          <w:rFonts w:hint="eastAsia"/>
-        </w:rPr>
-        <w:t>-5.</w:t>
-      </w:r>
-      <w:r>
-        <w:rPr>
-          <w:rFonts w:hint="eastAsia"/>
-        </w:rPr>
-        <w:t>7</w:t>
-      </w:r>
-    </w:p>
-    <w:p>
-      <w:pPr>
-        <w:rPr>
-          <w:rFonts w:hint="eastAsia"/>
-        </w:rPr>
-      </w:pPr>
-    </w:p>
-    <w:p>
-      <w:pPr>
-        <w:rPr>
-          <w:rFonts w:hint="eastAsia"/>
-        </w:rPr>
-      </w:pPr>
-      <w:r>
-        <w:rPr>
-          <w:rFonts w:hint="eastAsia"/>
-        </w:rPr>
-        <w:t>5.8-5.11 课程大作业和论文</w:t>
-      </w:r>
-    </w:p>
-    <w:p>
-      <w:pPr>
-        <w:rPr>
-          <w:rFonts w:hint="eastAsia"/>
-        </w:rPr>
-      </w:pPr>
-    </w:p>
-    <w:p>
-      <w:pPr>
-        <w:rPr>
-          <w:rFonts w:hint="eastAsia"/>
-        </w:rPr>
-      </w:pPr>
-      <w:r>
-        <w:rPr>
-          <w:rFonts w:hint="eastAsia"/>
-        </w:rPr>
-        <w:t>Simulator调研，找到合适的高精度仿真器</w:t>
-      </w:r>
-      <w:r>
-        <w:rPr>
-          <w:rFonts w:hint="eastAsia"/>
-        </w:rPr>
-        <w:t>:5.12-5.18</w:t>
-      </w:r>
-    </w:p>
-    <w:p>
-      <w:pPr>
-        <w:rPr>
-          <w:rFonts w:hint="eastAsia"/>
-        </w:rPr>
-      </w:pPr>
-    </w:p>
-    <w:p>
-      <w:pPr>
-        <w:rPr>
-          <w:rFonts w:hint="eastAsia"/>
-        </w:rPr>
-      </w:pPr>
-      <w:r>
-        <w:rPr>
-          <w:rFonts w:hint="eastAsia"/>
-        </w:rPr>
-        <w:t>实验：多组硬件参数X多种软件负载的仿真</w:t>
-      </w:r>
-      <w:r>
-        <w:rPr>
-          <w:rFonts w:hint="eastAsia"/>
-        </w:rPr>
-        <w:t>：</w:t>
-      </w:r>
-      <w:r>
-        <w:rPr>
-          <w:rFonts w:hint="eastAsia"/>
-        </w:rPr>
-        <w:t>5.</w:t>
-      </w:r>
-      <w:r>
-        <w:rPr>
-          <w:rFonts w:hint="eastAsia"/>
-        </w:rPr>
         <w:t>19</w:t>
       </w:r>
       <w:r>
@@ -714,6 +775,7 @@
           <w:rFonts w:hint="eastAsia"/>
         </w:rPr>
       </w:pPr>
+      <w:proofErr w:type="spellStart"/>
       <w:r>
         <w:rPr>
           <w:rFonts w:hint="eastAsia"/>
@@ -721,7 +783,11 @@
         <w:t>A</w:t>
       </w:r>
       <w:r>
-        <w:t>balation study</w:t>
+        <w:t>balation</w:t>
+      </w:r>
+      <w:proofErr w:type="spellEnd"/>
+      <w:r>
+        <w:t xml:space="preserve"> study</w:t>
       </w:r>
     </w:p>
     <w:p>

</xml_diff>

<commit_message>
feat: add pipeline function
</commit_message>
<xml_diff>
--- a/TODO list.docx
+++ b/TODO list.docx
@@ -467,6 +467,9 @@
           <w:ilvl w:val="0"/>
           <w:numId w:val="1"/>
         </w:numPr>
+        <w:rPr>
+          <w:rFonts w:hint="eastAsia"/>
+        </w:rPr>
       </w:pPr>
       <w:r>
         <w:rPr>
@@ -522,6 +525,12 @@
         </w:rPr>
         <w:t>4</w:t>
       </w:r>
+      <w:r>
+        <w:rPr>
+          <w:rFonts w:hint="eastAsia"/>
+        </w:rPr>
+        <w:t>-4.26</w:t>
+      </w:r>
     </w:p>
     <w:p>
       <w:pPr>
@@ -538,13 +547,7 @@
         <w:rPr>
           <w:rFonts w:hint="eastAsia"/>
         </w:rPr>
-        <w:t>HBM容量不足的惩罚项</w:t>
-      </w:r>
-      <w:r>
-        <w:rPr>
-          <w:rFonts w:hint="eastAsia"/>
-        </w:rPr>
-        <w:t>：</w:t>
+        <w:t>数据并行：</w:t>
       </w:r>
       <w:r>
         <w:t>4.2</w:t>
@@ -553,28 +556,10 @@
         <w:rPr>
           <w:rFonts w:hint="eastAsia"/>
         </w:rPr>
-        <w:t>5</w:t>
-      </w:r>
-    </w:p>
-    <w:p>
-      <w:pPr>
-        <w:pStyle w:val="a9"/>
-        <w:numPr>
-          <w:ilvl w:val="0"/>
-          <w:numId w:val="1"/>
-        </w:numPr>
-        <w:rPr>
-          <w:rFonts w:hint="eastAsia"/>
-        </w:rPr>
-      </w:pPr>
-      <w:r>
-        <w:rPr>
-          <w:rFonts w:hint="eastAsia"/>
-        </w:rPr>
-        <w:t>数据并行：</w:t>
-      </w:r>
-      <w:r>
-        <w:t>4.26-4.28</w:t>
+        <w:t>7</w:t>
+      </w:r>
+      <w:r>
+        <w:t>-4.28</w:t>
       </w:r>
     </w:p>
     <w:p>

</xml_diff>

<commit_message>
fix: prune the redundant and suboptimal solutions across different configurations
</commit_message>
<xml_diff>
--- a/TODO list.docx
+++ b/TODO list.docx
@@ -9,6 +9,248 @@
         </w:rPr>
       </w:pPr>
       <w:r>
+        <w:t>DSE</w:t>
+      </w:r>
+      <w:r>
+        <w:rPr>
+          <w:rFonts w:hint="eastAsia"/>
+        </w:rPr>
+        <w:t>方法总结</w:t>
+      </w:r>
+    </w:p>
+    <w:p>
+      <w:r>
+        <w:t>Theseus:</w:t>
+      </w:r>
+      <w:r>
+        <w:rPr>
+          <w:rFonts w:hint="eastAsia"/>
+        </w:rPr>
+        <w:t xml:space="preserve"> </w:t>
+      </w:r>
+      <w:r>
+        <w:rPr>
+          <w:rFonts w:hint="eastAsia"/>
+        </w:rPr>
+        <w:t>Bayesian optimization</w:t>
+      </w:r>
+    </w:p>
+    <w:p>
+      <w:r>
+        <w:t xml:space="preserve">Monad: </w:t>
+      </w:r>
+      <w:r>
+        <w:t>Bayesian and simulated annealing</w:t>
+      </w:r>
+    </w:p>
+    <w:p/>
+    <w:p/>
+    <w:p/>
+    <w:p/>
+    <w:p>
+      <w:pPr>
+        <w:rPr>
+          <w:rFonts w:hint="eastAsia"/>
+        </w:rPr>
+      </w:pPr>
+      <w:r>
+        <w:t>Simulated Annealin</w:t>
+      </w:r>
+      <w:r>
+        <w:rPr>
+          <w:rFonts w:hint="eastAsia"/>
+        </w:rPr>
+        <w:t>g</w:t>
+      </w:r>
+      <w:r>
+        <w:t xml:space="preserve">: </w:t>
+      </w:r>
+    </w:p>
+    <w:p>
+      <w:pPr>
+        <w:rPr>
+          <w:rFonts w:hint="eastAsia"/>
+        </w:rPr>
+      </w:pPr>
+      <w:r>
+        <w:rPr>
+          <w:rFonts w:hint="eastAsia"/>
+        </w:rPr>
+        <w:t>实验点在200个左右，记粗仿真时间为1，细仿真时间为</w:t>
+      </w:r>
+      <w:r>
+        <w:rPr>
+          <w:rFonts w:hint="eastAsia"/>
+        </w:rPr>
+        <w:t>100</w:t>
+      </w:r>
+    </w:p>
+    <w:p>
+      <w:pPr>
+        <w:rPr>
+          <w:rFonts w:hint="eastAsia"/>
+        </w:rPr>
+      </w:pPr>
+      <w:r>
+        <w:rPr>
+          <w:rFonts w:hint="eastAsia"/>
+        </w:rPr>
+        <w:t>全实验点细仿真用时20000，全实验点粗仿真用时200，误差5%</w:t>
+      </w:r>
+    </w:p>
+    <w:p>
+      <w:pPr>
+        <w:rPr>
+          <w:rFonts w:hint="eastAsia"/>
+        </w:rPr>
+      </w:pPr>
+      <w:r>
+        <w:rPr>
+          <w:rFonts w:hint="eastAsia"/>
+        </w:rPr>
+        <w:t>我们的方法用时200+1000=1200</w:t>
+      </w:r>
+    </w:p>
+    <w:p>
+      <w:pPr>
+        <w:rPr>
+          <w:rFonts w:hint="eastAsia"/>
+        </w:rPr>
+      </w:pPr>
+      <w:r>
+        <w:rPr>
+          <w:rFonts w:hint="eastAsia"/>
+        </w:rPr>
+        <w:t>从中间点出发，限制模拟退火的迭代次数为</w:t>
+      </w:r>
+      <w:r>
+        <w:rPr>
+          <w:rFonts w:hint="eastAsia"/>
+        </w:rPr>
+        <w:t>12</w:t>
+      </w:r>
+      <w:r>
+        <w:rPr>
+          <w:rFonts w:hint="eastAsia"/>
+        </w:rPr>
+        <w:t>次（用时</w:t>
+      </w:r>
+      <w:r>
+        <w:rPr>
+          <w:rFonts w:hint="eastAsia"/>
+        </w:rPr>
+        <w:t>12</w:t>
+      </w:r>
+      <w:r>
+        <w:rPr>
+          <w:rFonts w:hint="eastAsia"/>
+        </w:rPr>
+        <w:t>00），评估其得到的解与最优解之间的距离</w:t>
+      </w:r>
+    </w:p>
+    <w:p>
+      <w:pPr>
+        <w:rPr>
+          <w:rFonts w:hint="eastAsia"/>
+        </w:rPr>
+      </w:pPr>
+      <w:r>
+        <w:rPr>
+          <w:rFonts w:hint="eastAsia"/>
+        </w:rPr>
+        <w:t>进行20组实验</w:t>
+      </w:r>
+    </w:p>
+    <w:p>
+      <w:pPr>
+        <w:rPr>
+          <w:rFonts w:hint="eastAsia"/>
+        </w:rPr>
+      </w:pPr>
+      <w:r>
+        <w:rPr>
+          <w:rFonts w:hint="eastAsia"/>
+        </w:rPr>
+        <w:t>模拟退火算法在4组实验中收敛到了最优解，9组实验中收敛到了与最优解十分接近的解，在7组实验中没有收敛到最优（性能损失较大无法接受）</w:t>
+      </w:r>
+    </w:p>
+    <w:p>
+      <w:pPr>
+        <w:rPr>
+          <w:rFonts w:hint="eastAsia"/>
+        </w:rPr>
+      </w:pPr>
+    </w:p>
+    <w:p>
+      <w:pPr>
+        <w:rPr>
+          <w:rFonts w:hint="eastAsia"/>
+        </w:rPr>
+      </w:pPr>
+    </w:p>
+    <w:p>
+      <w:pPr>
+        <w:rPr>
+          <w:rFonts w:hint="eastAsia"/>
+        </w:rPr>
+      </w:pPr>
+    </w:p>
+    <w:p>
+      <w:pPr>
+        <w:rPr>
+          <w:rFonts w:hint="eastAsia"/>
+        </w:rPr>
+      </w:pPr>
+    </w:p>
+    <w:p>
+      <w:pPr>
+        <w:rPr>
+          <w:rFonts w:hint="eastAsia"/>
+        </w:rPr>
+      </w:pPr>
+    </w:p>
+    <w:p>
+      <w:pPr>
+        <w:rPr>
+          <w:rFonts w:hint="eastAsia"/>
+        </w:rPr>
+      </w:pPr>
+    </w:p>
+    <w:p>
+      <w:pPr>
+        <w:rPr>
+          <w:rFonts w:hint="eastAsia"/>
+        </w:rPr>
+      </w:pPr>
+    </w:p>
+    <w:p>
+      <w:pPr>
+        <w:rPr>
+          <w:rFonts w:hint="eastAsia"/>
+        </w:rPr>
+      </w:pPr>
+    </w:p>
+    <w:p>
+      <w:pPr>
+        <w:rPr>
+          <w:rFonts w:hint="eastAsia"/>
+        </w:rPr>
+      </w:pPr>
+    </w:p>
+    <w:p>
+      <w:pPr>
+        <w:rPr>
+          <w:rFonts w:hint="eastAsia"/>
+        </w:rPr>
+      </w:pPr>
+    </w:p>
+    <w:p>
+      <w:pPr>
+        <w:rPr>
+          <w:rFonts w:hint="eastAsia"/>
+        </w:rPr>
+      </w:pPr>
+      <w:r>
         <w:t>Wafer Scale DSE</w:t>
       </w:r>
       <w:r>
@@ -32,15 +274,7 @@
         </w:rPr>
       </w:pPr>
       <w:r>
-        <w:t xml:space="preserve">Scale-Out </w:t>
-      </w:r>
-      <w:proofErr w:type="spellStart"/>
-      <w:r>
-        <w:t>Packageless</w:t>
-      </w:r>
-      <w:proofErr w:type="spellEnd"/>
-      <w:r>
-        <w:t xml:space="preserve"> Processing</w:t>
+        <w:t>Scale-Out Packageless Processing</w:t>
       </w:r>
     </w:p>
     <w:p>
@@ -55,11 +289,9 @@
         </w:rPr>
         <w:t>多种</w:t>
       </w:r>
-      <w:proofErr w:type="spellStart"/>
       <w:r>
         <w:t>chiplet</w:t>
       </w:r>
-      <w:proofErr w:type="spellEnd"/>
       <w:r>
         <w:rPr>
           <w:rFonts w:hint="eastAsia"/>
@@ -97,11 +329,9 @@
         </w:rPr>
         <w:t>没有说明为什么这些</w:t>
       </w:r>
-      <w:proofErr w:type="spellStart"/>
       <w:r>
         <w:t>chiplet</w:t>
       </w:r>
-      <w:proofErr w:type="spellEnd"/>
       <w:r>
         <w:rPr>
           <w:rFonts w:hint="eastAsia"/>
@@ -238,7 +468,6 @@
           <w:rFonts w:hint="eastAsia"/>
         </w:rPr>
       </w:pPr>
-      <w:proofErr w:type="spellStart"/>
       <w:r>
         <w:rPr>
           <w:rFonts w:hint="eastAsia"/>
@@ -248,7 +477,6 @@
       <w:r>
         <w:t>loorplanning</w:t>
       </w:r>
-      <w:proofErr w:type="spellEnd"/>
       <w:r>
         <w:rPr>
           <w:rFonts w:hint="eastAsia"/>
@@ -284,21 +512,7 @@
         <w:rPr>
           <w:rFonts w:hint="eastAsia"/>
         </w:rPr>
-        <w:t>芯片架构开发的实际情况（</w:t>
-      </w:r>
-      <w:proofErr w:type="gramStart"/>
-      <w:r>
-        <w:rPr>
-          <w:rFonts w:hint="eastAsia"/>
-        </w:rPr>
-        <w:t>晶圆级架构</w:t>
-      </w:r>
-      <w:proofErr w:type="gramEnd"/>
-      <w:r>
-        <w:rPr>
-          <w:rFonts w:hint="eastAsia"/>
-        </w:rPr>
-        <w:t>）</w:t>
+        <w:t>芯片架构开发的实际情况（晶圆级架构）</w:t>
       </w:r>
       <w:r>
         <w:rPr>
@@ -333,15 +547,8 @@
         </w:rPr>
       </w:pPr>
       <w:r>
-        <w:t xml:space="preserve">Scale-Out </w:t>
-      </w:r>
-      <w:proofErr w:type="spellStart"/>
-      <w:r>
-        <w:t>Packageless</w:t>
-      </w:r>
-      <w:proofErr w:type="spellEnd"/>
-      <w:r>
-        <w:t xml:space="preserve"> Processing</w:t>
+        <w:lastRenderedPageBreak/>
+        <w:t>Scale-Out Packageless Processing</w:t>
       </w:r>
       <w:r>
         <w:rPr>
@@ -356,38 +563,16 @@
         <w:rPr>
           <w:rFonts w:hint="eastAsia"/>
         </w:rPr>
-        <w:t>种HBM，N种NOC，每次评估0.5h，那么遍历全部</w:t>
-      </w:r>
-      <w:proofErr w:type="gramStart"/>
-      <w:r>
-        <w:rPr>
-          <w:rFonts w:hint="eastAsia"/>
-        </w:rPr>
-        <w:t>解空间</w:t>
-      </w:r>
-      <w:proofErr w:type="gramEnd"/>
-      <w:r>
-        <w:rPr>
-          <w:rFonts w:hint="eastAsia"/>
-        </w:rPr>
-        <w:t>需要</w:t>
+        <w:t>种HBM，N种NOC，每次评估0.5h，那么遍历全部解空间需要</w:t>
       </w:r>
       <w:r>
         <w:t>64MN</w:t>
       </w:r>
-      <w:proofErr w:type="gramStart"/>
-      <w:r>
-        <w:rPr>
-          <w:rFonts w:hint="eastAsia"/>
-        </w:rPr>
-        <w:t>个</w:t>
-      </w:r>
-      <w:proofErr w:type="gramEnd"/>
-      <w:r>
-        <w:rPr>
-          <w:rFonts w:hint="eastAsia"/>
-        </w:rPr>
-        <w:t>小时</w:t>
+      <w:r>
+        <w:rPr>
+          <w:rFonts w:hint="eastAsia"/>
+        </w:rPr>
+        <w:t>个小时</w:t>
       </w:r>
     </w:p>
     <w:p>
@@ -760,7 +945,6 @@
           <w:rFonts w:hint="eastAsia"/>
         </w:rPr>
       </w:pPr>
-      <w:proofErr w:type="spellStart"/>
       <w:r>
         <w:rPr>
           <w:rFonts w:hint="eastAsia"/>
@@ -768,11 +952,7 @@
         <w:t>A</w:t>
       </w:r>
       <w:r>
-        <w:t>balation</w:t>
-      </w:r>
-      <w:proofErr w:type="spellEnd"/>
-      <w:r>
-        <w:t xml:space="preserve"> study</w:t>
+        <w:t>balation study</w:t>
       </w:r>
     </w:p>
     <w:p>

</xml_diff>